<commit_message>
Kiber - 10.a tétel hozzáadva
</commit_message>
<xml_diff>
--- a/Kiberbiztonság szakirány/10.a - IPSec protokoll.docx
+++ b/Kiberbiztonság szakirány/10.a - IPSec protokoll.docx
@@ -6,6 +6,11 @@
       <w:pPr>
         <w:pStyle w:val="Cmsor1"/>
         <w:rPr>
+          <w:lang w:val="hu-HU"/>
+        </w:rPr>
+      </w:pPr>
+      <w:r>
+        <w:rPr>
           <w:rFonts w:ascii="Arial" w:hAnsi="Arial" w:cs="Arial"/>
           <w:b/>
           <w:noProof w:val="0"/>
@@ -13,7 +18,8 @@
           <w:szCs w:val="22"/>
           <w:lang w:val="hu-HU"/>
         </w:rPr>
-      </w:pPr>
+        <w:t>10</w:t>
+      </w:r>
       <w:r>
         <w:rPr>
           <w:rFonts w:ascii="Arial" w:hAnsi="Arial" w:cs="Arial"/>
@@ -23,7 +29,7 @@
           <w:szCs w:val="22"/>
           <w:lang w:val="hu-HU"/>
         </w:rPr>
-        <w:t>10</w:t>
+        <w:t>.a</w:t>
       </w:r>
       <w:r>
         <w:rPr>
@@ -34,25 +40,1348 @@
           <w:szCs w:val="22"/>
           <w:lang w:val="hu-HU"/>
         </w:rPr>
-        <w:t>.a</w:t>
-      </w:r>
-      <w:r>
-        <w:rPr>
-          <w:rFonts w:ascii="Arial" w:hAnsi="Arial" w:cs="Arial"/>
-          <w:b/>
-          <w:noProof w:val="0"/>
-          <w:sz w:val="22"/>
-          <w:szCs w:val="22"/>
+        <w:tab/>
+      </w:r>
+      <w:r>
+        <w:rPr>
           <w:lang w:val="hu-HU"/>
         </w:rPr>
-        <w:tab/>
-      </w:r>
-      <w:r>
+        <w:t>Ismertesse az IPSec protokoll célját, felépítését, működését, üzemmódjait és beállításának lépéseit!</w:t>
+      </w:r>
+    </w:p>
+    <w:p>
+      <w:pPr>
+        <w:pStyle w:val="Cmsor1"/>
+      </w:pPr>
+      <w:r>
+        <w:t>A VPN fogalma, rendeltetése, alaptípusai, funkciói, szolgáltatásai, topológiák</w:t>
+      </w:r>
+    </w:p>
+    <w:p>
+      <w:pPr>
+        <w:pStyle w:val="Cmsor2"/>
+      </w:pPr>
+      <w:r>
+        <w:t xml:space="preserve">VPN – </w:t>
+      </w:r>
+      <w:proofErr w:type="spellStart"/>
+      <w:r>
+        <w:t>Virtual</w:t>
+      </w:r>
+      <w:proofErr w:type="spellEnd"/>
+      <w:r>
+        <w:t xml:space="preserve"> </w:t>
+      </w:r>
+      <w:proofErr w:type="spellStart"/>
+      <w:r>
+        <w:t>Private</w:t>
+      </w:r>
+      <w:proofErr w:type="spellEnd"/>
+      <w:r>
+        <w:t xml:space="preserve"> Network</w:t>
+      </w:r>
+    </w:p>
+    <w:p>
+      <w:pPr>
+        <w:pStyle w:val="Listaszerbekezds"/>
+        <w:numPr>
+          <w:ilvl w:val="0"/>
+          <w:numId w:val="1"/>
+        </w:numPr>
+      </w:pPr>
+      <w:r>
+        <w:rPr>
+          <w:b/>
+          <w:bCs/>
+        </w:rPr>
+        <w:t xml:space="preserve">Virtuális: </w:t>
+      </w:r>
+      <w:r>
+        <w:t>A magánhálózat forgalma nyilvános hálózaton halad keresztül egy virtuális alagúton.</w:t>
+      </w:r>
+    </w:p>
+    <w:p>
+      <w:pPr>
+        <w:pStyle w:val="Listaszerbekezds"/>
+        <w:numPr>
+          <w:ilvl w:val="0"/>
+          <w:numId w:val="1"/>
+        </w:numPr>
+      </w:pPr>
+      <w:r>
+        <w:rPr>
+          <w:b/>
+          <w:bCs/>
+        </w:rPr>
+        <w:t xml:space="preserve">Védett: </w:t>
+      </w:r>
+      <w:r>
+        <w:t>Átmenő forgalom titkossága biztosított.</w:t>
+      </w:r>
+    </w:p>
+    <w:p>
+      <w:pPr>
+        <w:pStyle w:val="Cmsor2"/>
+      </w:pPr>
+      <w:r>
+        <w:t>Rendeltetése</w:t>
+      </w:r>
+    </w:p>
+    <w:p>
+      <w:pPr>
+        <w:pStyle w:val="Listaszerbekezds"/>
+        <w:numPr>
+          <w:ilvl w:val="0"/>
+          <w:numId w:val="1"/>
+        </w:numPr>
+      </w:pPr>
+      <w:r>
+        <w:t>Biztonság növelése</w:t>
+      </w:r>
+      <w:r>
+        <w:t xml:space="preserve">, </w:t>
+      </w:r>
+      <w:r>
+        <w:t>Anonimitás</w:t>
+      </w:r>
+    </w:p>
+    <w:p>
+      <w:pPr>
+        <w:pStyle w:val="Listaszerbekezds"/>
+        <w:numPr>
+          <w:ilvl w:val="0"/>
+          <w:numId w:val="1"/>
+        </w:numPr>
+      </w:pPr>
+      <w:r>
+        <w:t>Nem elérhető tartalomhoz jutás (adott országon belül például tiltva van)</w:t>
+      </w:r>
+    </w:p>
+    <w:p>
+      <w:pPr>
+        <w:pStyle w:val="Listaszerbekezds"/>
+        <w:numPr>
+          <w:ilvl w:val="0"/>
+          <w:numId w:val="1"/>
+        </w:numPr>
+      </w:pPr>
+      <w:r>
+        <w:t>Adatvédelem</w:t>
+      </w:r>
+    </w:p>
+    <w:p>
+      <w:pPr>
+        <w:pStyle w:val="Cmsor2"/>
+      </w:pPr>
+      <w:r>
+        <w:t>Alaptípusai</w:t>
+      </w:r>
+    </w:p>
+    <w:p>
+      <w:pPr>
+        <w:pStyle w:val="Listaszerbekezds"/>
+        <w:numPr>
+          <w:ilvl w:val="0"/>
+          <w:numId w:val="1"/>
+        </w:numPr>
+      </w:pPr>
+      <w:proofErr w:type="spellStart"/>
+      <w:r>
+        <w:t>IPSec</w:t>
+      </w:r>
+      <w:proofErr w:type="spellEnd"/>
+      <w:r>
+        <w:t xml:space="preserve"> – Internet </w:t>
+      </w:r>
+      <w:proofErr w:type="spellStart"/>
+      <w:r>
+        <w:t>Protocol</w:t>
+      </w:r>
+      <w:proofErr w:type="spellEnd"/>
+      <w:r>
+        <w:t xml:space="preserve"> </w:t>
+      </w:r>
+      <w:proofErr w:type="spellStart"/>
+      <w:r>
+        <w:t>Security</w:t>
+      </w:r>
+      <w:proofErr w:type="spellEnd"/>
+    </w:p>
+    <w:p>
+      <w:pPr>
+        <w:pStyle w:val="Listaszerbekezds"/>
+        <w:numPr>
+          <w:ilvl w:val="0"/>
+          <w:numId w:val="1"/>
+        </w:numPr>
+      </w:pPr>
+      <w:r>
+        <w:t xml:space="preserve">L2TP - </w:t>
+      </w:r>
+      <w:proofErr w:type="spellStart"/>
+      <w:r>
+        <w:t>Layer</w:t>
+      </w:r>
+      <w:proofErr w:type="spellEnd"/>
+      <w:r>
+        <w:t xml:space="preserve"> 2 </w:t>
+      </w:r>
+      <w:proofErr w:type="spellStart"/>
+      <w:r>
+        <w:t>Tunneling</w:t>
+      </w:r>
+      <w:proofErr w:type="spellEnd"/>
+      <w:r>
+        <w:t xml:space="preserve"> </w:t>
+      </w:r>
+      <w:proofErr w:type="spellStart"/>
+      <w:r>
+        <w:t>Protocol</w:t>
+      </w:r>
+      <w:proofErr w:type="spellEnd"/>
+    </w:p>
+    <w:p>
+      <w:pPr>
+        <w:pStyle w:val="Listaszerbekezds"/>
+        <w:numPr>
+          <w:ilvl w:val="0"/>
+          <w:numId w:val="1"/>
+        </w:numPr>
+      </w:pPr>
+      <w:r>
+        <w:t xml:space="preserve">PPTP – </w:t>
+      </w:r>
+      <w:proofErr w:type="spellStart"/>
+      <w:r>
+        <w:t>Point-to-Point</w:t>
+      </w:r>
+      <w:proofErr w:type="spellEnd"/>
+      <w:r>
+        <w:t xml:space="preserve"> </w:t>
+      </w:r>
+      <w:proofErr w:type="spellStart"/>
+      <w:r>
+        <w:t>Tunneling</w:t>
+      </w:r>
+      <w:proofErr w:type="spellEnd"/>
+      <w:r>
+        <w:t xml:space="preserve"> </w:t>
+      </w:r>
+      <w:proofErr w:type="spellStart"/>
+      <w:r>
+        <w:t>Protocol</w:t>
+      </w:r>
+      <w:proofErr w:type="spellEnd"/>
+    </w:p>
+    <w:p>
+      <w:pPr>
+        <w:pStyle w:val="Listaszerbekezds"/>
+        <w:numPr>
+          <w:ilvl w:val="0"/>
+          <w:numId w:val="1"/>
+        </w:numPr>
+      </w:pPr>
+      <w:r>
+        <w:t>SSL és TLS</w:t>
+      </w:r>
+      <w:r>
+        <w:t xml:space="preserve">, </w:t>
+      </w:r>
+      <w:proofErr w:type="spellStart"/>
+      <w:r>
+        <w:t>OpenVPN</w:t>
+      </w:r>
+      <w:proofErr w:type="spellEnd"/>
+      <w:r>
+        <w:t xml:space="preserve">, </w:t>
+      </w:r>
+      <w:r>
+        <w:t xml:space="preserve">SSH – </w:t>
+      </w:r>
+      <w:proofErr w:type="spellStart"/>
+      <w:r>
+        <w:t>Secure</w:t>
+      </w:r>
+      <w:proofErr w:type="spellEnd"/>
+      <w:r>
+        <w:t xml:space="preserve"> Shell</w:t>
+      </w:r>
+    </w:p>
+    <w:p>
+      <w:pPr>
+        <w:pStyle w:val="Cmsor2"/>
+      </w:pPr>
+      <w:r>
+        <w:t>Topológiák</w:t>
+      </w:r>
+    </w:p>
+    <w:p>
+      <w:pPr>
+        <w:pStyle w:val="Listaszerbekezds"/>
+        <w:numPr>
+          <w:ilvl w:val="0"/>
+          <w:numId w:val="1"/>
+        </w:numPr>
+      </w:pPr>
+      <w:r>
+        <w:rPr>
+          <w:b/>
+          <w:bCs/>
+        </w:rPr>
+        <w:t>Site-</w:t>
+      </w:r>
+      <w:proofErr w:type="spellStart"/>
+      <w:r>
+        <w:rPr>
+          <w:b/>
+          <w:bCs/>
+        </w:rPr>
+        <w:t>to</w:t>
+      </w:r>
+      <w:proofErr w:type="spellEnd"/>
+      <w:r>
+        <w:rPr>
+          <w:b/>
+          <w:bCs/>
+        </w:rPr>
+        <w:t>-Site VPN</w:t>
+      </w:r>
+    </w:p>
+    <w:p>
+      <w:pPr>
+        <w:pStyle w:val="Listaszerbekezds"/>
+        <w:numPr>
+          <w:ilvl w:val="1"/>
+          <w:numId w:val="1"/>
+        </w:numPr>
+      </w:pPr>
+      <w:r>
+        <w:t>Két vagy több LAN kapcsolható össze.</w:t>
+      </w:r>
+    </w:p>
+    <w:p>
+      <w:pPr>
+        <w:pStyle w:val="Listaszerbekezds"/>
+        <w:numPr>
+          <w:ilvl w:val="1"/>
+          <w:numId w:val="1"/>
+        </w:numPr>
+      </w:pPr>
+      <w:r>
+        <w:t xml:space="preserve">Az állomások normál IP csomagokat küldenek, ami egy VPN </w:t>
+      </w:r>
+      <w:proofErr w:type="spellStart"/>
+      <w:r>
+        <w:t>gateway</w:t>
+      </w:r>
+      <w:proofErr w:type="spellEnd"/>
+      <w:r>
+        <w:t>-en megy keresztül.</w:t>
+      </w:r>
+    </w:p>
+    <w:p>
+      <w:pPr>
+        <w:pStyle w:val="Listaszerbekezds"/>
+        <w:numPr>
+          <w:ilvl w:val="0"/>
+          <w:numId w:val="1"/>
+        </w:numPr>
+      </w:pPr>
+      <w:proofErr w:type="spellStart"/>
+      <w:r>
+        <w:rPr>
+          <w:b/>
+          <w:bCs/>
+        </w:rPr>
+        <w:t>Client</w:t>
+      </w:r>
+      <w:proofErr w:type="spellEnd"/>
+      <w:r>
+        <w:rPr>
+          <w:b/>
+          <w:bCs/>
+        </w:rPr>
+        <w:t>-</w:t>
+      </w:r>
+      <w:proofErr w:type="spellStart"/>
+      <w:r>
+        <w:rPr>
+          <w:b/>
+          <w:bCs/>
+        </w:rPr>
+        <w:t>to</w:t>
+      </w:r>
+      <w:proofErr w:type="spellEnd"/>
+      <w:r>
+        <w:rPr>
+          <w:b/>
+          <w:bCs/>
+        </w:rPr>
+        <w:t>-Site VPN:</w:t>
+      </w:r>
+    </w:p>
+    <w:p>
+      <w:pPr>
+        <w:pStyle w:val="Listaszerbekezds"/>
+        <w:numPr>
+          <w:ilvl w:val="1"/>
+          <w:numId w:val="1"/>
+        </w:numPr>
+      </w:pPr>
+      <w:r>
+        <w:t>Kliens-szerver kapcsolat, ahol kliens alkalmazás szükséges.</w:t>
+      </w:r>
+    </w:p>
+    <w:p>
+      <w:pPr>
+        <w:pStyle w:val="Listaszerbekezds"/>
+        <w:numPr>
+          <w:ilvl w:val="0"/>
+          <w:numId w:val="1"/>
+        </w:numPr>
+      </w:pPr>
+      <w:proofErr w:type="spellStart"/>
+      <w:r>
+        <w:rPr>
+          <w:b/>
+          <w:bCs/>
+        </w:rPr>
+        <w:t>Client-to-Client</w:t>
+      </w:r>
+      <w:proofErr w:type="spellEnd"/>
+      <w:r>
+        <w:rPr>
+          <w:b/>
+          <w:bCs/>
+        </w:rPr>
+        <w:t xml:space="preserve"> VPN:</w:t>
+      </w:r>
+    </w:p>
+    <w:p>
+      <w:pPr>
+        <w:pStyle w:val="Listaszerbekezds"/>
+        <w:numPr>
+          <w:ilvl w:val="1"/>
+          <w:numId w:val="1"/>
+        </w:numPr>
+      </w:pPr>
+      <w:r>
+        <w:t>Közvetlen kommunikáció két számítógép között, központi szerver nélkül.</w:t>
+      </w:r>
+    </w:p>
+    <w:p>
+      <w:pPr>
+        <w:pStyle w:val="Cmsor1"/>
+      </w:pPr>
+      <w:r>
+        <w:t>IPsec VPN komponensek (protokollok), alprotokollok, működés, előnyök, korlátok</w:t>
+      </w:r>
+    </w:p>
+    <w:p>
+      <w:pPr>
+        <w:pStyle w:val="Cmsor2"/>
+      </w:pPr>
+      <w:r>
+        <w:t xml:space="preserve">AH – </w:t>
+      </w:r>
+      <w:proofErr w:type="spellStart"/>
+      <w:r>
+        <w:t>Authentication</w:t>
+      </w:r>
+      <w:proofErr w:type="spellEnd"/>
+      <w:r>
+        <w:t xml:space="preserve"> </w:t>
+      </w:r>
+      <w:proofErr w:type="spellStart"/>
+      <w:r>
+        <w:t>Header</w:t>
+      </w:r>
+      <w:proofErr w:type="spellEnd"/>
+    </w:p>
+    <w:p>
+      <w:pPr>
+        <w:pStyle w:val="Listaszerbekezds"/>
+        <w:numPr>
+          <w:ilvl w:val="0"/>
+          <w:numId w:val="1"/>
+        </w:numPr>
+      </w:pPr>
+      <w:r>
+        <w:t>Sértetlenséget, hitelesítést és visszajátszás elleni védelmet biztosít.</w:t>
+      </w:r>
+    </w:p>
+    <w:p>
+      <w:pPr>
+        <w:pStyle w:val="Listaszerbekezds"/>
+        <w:numPr>
+          <w:ilvl w:val="0"/>
+          <w:numId w:val="1"/>
+        </w:numPr>
+      </w:pPr>
+      <w:r>
+        <w:t>Beszúr egy AH fejlécet, ami egy MAC-</w:t>
+      </w:r>
+      <w:proofErr w:type="spellStart"/>
+      <w:r>
+        <w:t>et</w:t>
+      </w:r>
+      <w:proofErr w:type="spellEnd"/>
+      <w:r>
+        <w:t xml:space="preserve"> tartalmaz.</w:t>
+      </w:r>
+    </w:p>
+    <w:p>
+      <w:pPr>
+        <w:pStyle w:val="Listaszerbekezds"/>
+        <w:numPr>
+          <w:ilvl w:val="0"/>
+          <w:numId w:val="1"/>
+        </w:numPr>
+      </w:pPr>
+      <w:r>
+        <w:t>A visszajátszás detektálásának érdekében, az IP csomagokat sorszámozza.</w:t>
+      </w:r>
+    </w:p>
+    <w:p>
+      <w:pPr>
+        <w:pStyle w:val="Listaszerbekezds"/>
+        <w:numPr>
+          <w:ilvl w:val="0"/>
+          <w:numId w:val="1"/>
+        </w:numPr>
+      </w:pPr>
+      <w:r>
+        <w:t>Az AH fejlécben található MAC érték a sorszámot is védi.</w:t>
+      </w:r>
+    </w:p>
+    <w:p>
+      <w:pPr>
+        <w:pStyle w:val="Cmsor2"/>
+      </w:pPr>
+      <w:r>
+        <w:t xml:space="preserve">ESP – </w:t>
+      </w:r>
+      <w:proofErr w:type="spellStart"/>
+      <w:r>
+        <w:t>Encapsulated</w:t>
+      </w:r>
+      <w:proofErr w:type="spellEnd"/>
+      <w:r>
+        <w:t xml:space="preserve"> </w:t>
+      </w:r>
+      <w:proofErr w:type="spellStart"/>
+      <w:r>
+        <w:t>Security</w:t>
+      </w:r>
+      <w:proofErr w:type="spellEnd"/>
+      <w:r>
+        <w:t xml:space="preserve"> </w:t>
+      </w:r>
+      <w:proofErr w:type="spellStart"/>
+      <w:r>
+        <w:t>Payload</w:t>
+      </w:r>
+      <w:proofErr w:type="spellEnd"/>
+    </w:p>
+    <w:p>
+      <w:pPr>
+        <w:pStyle w:val="Listaszerbekezds"/>
+        <w:numPr>
+          <w:ilvl w:val="0"/>
+          <w:numId w:val="1"/>
+        </w:numPr>
+      </w:pPr>
+      <w:r>
+        <w:t>Feladata az IP csomag tartalmának rejtése és opcionálisan a tartalom integritásának védelme.</w:t>
+      </w:r>
+    </w:p>
+    <w:p>
+      <w:pPr>
+        <w:pStyle w:val="Listaszerbekezds"/>
+        <w:numPr>
+          <w:ilvl w:val="0"/>
+          <w:numId w:val="1"/>
+        </w:numPr>
+        <w:rPr>
+          <w:b/>
+          <w:bCs/>
+        </w:rPr>
+      </w:pPr>
+      <w:r>
+        <w:t>IP csomag tartalmának rejtés</w:t>
+      </w:r>
+      <w:r>
+        <w:t xml:space="preserve">ét </w:t>
+      </w:r>
+      <w:r>
+        <w:t>r</w:t>
+      </w:r>
+      <w:r>
+        <w:t>ejtjelezéssel oldja meg.</w:t>
+      </w:r>
+    </w:p>
+    <w:p>
+      <w:pPr>
+        <w:pStyle w:val="Listaszerbekezds"/>
+        <w:numPr>
+          <w:ilvl w:val="0"/>
+          <w:numId w:val="1"/>
+        </w:numPr>
+        <w:rPr>
+          <w:b/>
+          <w:bCs/>
+        </w:rPr>
+      </w:pPr>
+      <w:r>
+        <w:rPr>
+          <w:b/>
+          <w:bCs/>
+        </w:rPr>
+        <w:t xml:space="preserve">Tartalom integritásának védelme: </w:t>
+      </w:r>
+      <w:r>
+        <w:t>ESP fejlécre és a csomag tartalmára számít MAC kódot és azt a csomaghoz csatolja.</w:t>
+      </w:r>
+    </w:p>
+    <w:p>
+      <w:pPr>
+        <w:pStyle w:val="Listaszerbekezds"/>
+        <w:numPr>
+          <w:ilvl w:val="0"/>
+          <w:numId w:val="1"/>
+        </w:numPr>
+        <w:rPr>
+          <w:b/>
+          <w:bCs/>
+        </w:rPr>
+      </w:pPr>
+      <w:r>
+        <w:t>ESP MAC nem védi az IP fejléc mezőit.</w:t>
+      </w:r>
+    </w:p>
+    <w:p>
+      <w:pPr>
+        <w:pStyle w:val="Cmsor2"/>
+      </w:pPr>
+      <w:r>
+        <w:lastRenderedPageBreak/>
+        <w:t xml:space="preserve">ISAKMP – Internet </w:t>
+      </w:r>
+      <w:proofErr w:type="spellStart"/>
+      <w:r>
+        <w:t>Security</w:t>
+      </w:r>
+      <w:proofErr w:type="spellEnd"/>
+      <w:r>
+        <w:t xml:space="preserve"> </w:t>
+      </w:r>
+      <w:proofErr w:type="spellStart"/>
+      <w:r>
+        <w:t>Association</w:t>
+      </w:r>
+      <w:proofErr w:type="spellEnd"/>
+      <w:r>
+        <w:t xml:space="preserve"> and Key Management </w:t>
+      </w:r>
+      <w:proofErr w:type="spellStart"/>
+      <w:r>
+        <w:t>Protocol</w:t>
+      </w:r>
+      <w:proofErr w:type="spellEnd"/>
+    </w:p>
+    <w:p>
+      <w:pPr>
+        <w:pStyle w:val="Listaszerbekezds"/>
+        <w:numPr>
+          <w:ilvl w:val="0"/>
+          <w:numId w:val="1"/>
+        </w:numPr>
+      </w:pPr>
+      <w:r>
+        <w:t>Általános célú keretprotokoll, ami bármilyen konkrét kulcscsere protokoll üzeneteit képes szállítani.</w:t>
+      </w:r>
+    </w:p>
+    <w:p>
+      <w:pPr>
+        <w:pStyle w:val="Cmsor2"/>
+      </w:pPr>
+      <w:r>
+        <w:t>IKE – Internet Key Exchange</w:t>
+      </w:r>
+    </w:p>
+    <w:p>
+      <w:pPr>
+        <w:pStyle w:val="Listaszerbekezds"/>
+        <w:numPr>
+          <w:ilvl w:val="0"/>
+          <w:numId w:val="1"/>
+        </w:numPr>
+      </w:pPr>
+      <w:proofErr w:type="spellStart"/>
+      <w:r>
+        <w:t>IPSec</w:t>
+      </w:r>
+      <w:proofErr w:type="spellEnd"/>
+      <w:r>
+        <w:t xml:space="preserve"> hivatalos kulcscsere protokollja.</w:t>
+      </w:r>
+    </w:p>
+    <w:p>
+      <w:pPr>
+        <w:pStyle w:val="Listaszerbekezds"/>
+        <w:numPr>
+          <w:ilvl w:val="0"/>
+          <w:numId w:val="1"/>
+        </w:numPr>
+      </w:pPr>
+      <w:r>
+        <w:t xml:space="preserve">A </w:t>
+      </w:r>
+      <w:proofErr w:type="spellStart"/>
+      <w:r>
+        <w:t>host</w:t>
+      </w:r>
+      <w:proofErr w:type="spellEnd"/>
+      <w:r>
+        <w:t xml:space="preserve">-ok ebben a fázisban hitelesítik egymást </w:t>
+      </w:r>
+      <w:proofErr w:type="spellStart"/>
+      <w:r>
+        <w:t>shared</w:t>
+      </w:r>
+      <w:proofErr w:type="spellEnd"/>
+      <w:r>
+        <w:t xml:space="preserve"> </w:t>
+      </w:r>
+      <w:proofErr w:type="spellStart"/>
+      <w:r>
+        <w:t>secret</w:t>
+      </w:r>
+      <w:proofErr w:type="spellEnd"/>
+      <w:r>
+        <w:t xml:space="preserve"> vagy RSA kulcs segítségével.</w:t>
+      </w:r>
+    </w:p>
+    <w:p>
+      <w:pPr>
+        <w:pStyle w:val="Listaszerbekezds"/>
+        <w:numPr>
+          <w:ilvl w:val="0"/>
+          <w:numId w:val="1"/>
+        </w:numPr>
+      </w:pPr>
+      <w:r>
+        <w:t xml:space="preserve">Felépítenek egy </w:t>
+      </w:r>
+      <w:proofErr w:type="spellStart"/>
+      <w:r>
+        <w:t>kétirányú</w:t>
+      </w:r>
+      <w:proofErr w:type="spellEnd"/>
+      <w:r>
+        <w:t xml:space="preserve"> ISAKMP SA-t.</w:t>
+      </w:r>
+    </w:p>
+    <w:p>
+      <w:pPr>
+        <w:pStyle w:val="Listaszerbekezds"/>
+        <w:numPr>
+          <w:ilvl w:val="0"/>
+          <w:numId w:val="1"/>
+        </w:numPr>
+      </w:pPr>
+      <w:r>
+        <w:t xml:space="preserve">Az ISAKMP SA-t alkalmazva megvitatják az egyirányú </w:t>
+      </w:r>
+      <w:proofErr w:type="spellStart"/>
+      <w:r>
+        <w:t>IPSec</w:t>
+      </w:r>
+      <w:proofErr w:type="spellEnd"/>
+      <w:r>
+        <w:t xml:space="preserve"> SA-kat.</w:t>
+      </w:r>
+    </w:p>
+    <w:p>
+      <w:pPr>
+        <w:pStyle w:val="Cmsor1"/>
+      </w:pPr>
+      <w:r>
+        <w:t>Az IPsec protokollok paramétereinek konfigurálási megfontolásai és lépései</w:t>
+      </w:r>
+    </w:p>
+    <w:p>
+      <w:pPr>
+        <w:pStyle w:val="Cmsor2"/>
+      </w:pPr>
+      <w:r>
+        <w:t>Megfontolások</w:t>
+      </w:r>
+    </w:p>
+    <w:p>
+      <w:pPr>
+        <w:pStyle w:val="Listaszerbekezds"/>
+        <w:numPr>
+          <w:ilvl w:val="0"/>
+          <w:numId w:val="1"/>
+        </w:numPr>
+        <w:rPr>
+          <w:b/>
+          <w:bCs/>
+        </w:rPr>
+      </w:pPr>
+      <w:r>
+        <w:rPr>
+          <w:b/>
+          <w:bCs/>
+        </w:rPr>
+        <w:t>Titkosítási módszer</w:t>
+      </w:r>
+      <w:r>
+        <w:rPr>
+          <w:b/>
+          <w:bCs/>
+        </w:rPr>
+        <w:t xml:space="preserve">: </w:t>
+      </w:r>
+      <w:r>
+        <w:t xml:space="preserve">DES, 3DES, AES, </w:t>
+      </w:r>
+      <w:proofErr w:type="spellStart"/>
+      <w:r>
+        <w:t>stb</w:t>
+      </w:r>
+      <w:proofErr w:type="spellEnd"/>
+    </w:p>
+    <w:p>
+      <w:pPr>
+        <w:pStyle w:val="Listaszerbekezds"/>
+        <w:numPr>
+          <w:ilvl w:val="0"/>
+          <w:numId w:val="1"/>
+        </w:numPr>
+        <w:rPr>
+          <w:b/>
+          <w:bCs/>
+        </w:rPr>
+      </w:pPr>
+      <w:proofErr w:type="spellStart"/>
+      <w:r>
+        <w:rPr>
+          <w:b/>
+          <w:bCs/>
+        </w:rPr>
+        <w:t>Autentikációs</w:t>
+      </w:r>
+      <w:proofErr w:type="spellEnd"/>
+      <w:r>
+        <w:rPr>
+          <w:b/>
+          <w:bCs/>
+        </w:rPr>
+        <w:t xml:space="preserve"> módszer</w:t>
+      </w:r>
+      <w:r>
+        <w:rPr>
+          <w:b/>
+          <w:bCs/>
+        </w:rPr>
+        <w:t xml:space="preserve">: </w:t>
+      </w:r>
+      <w:r>
+        <w:t xml:space="preserve">Például SHA, MD5, </w:t>
+      </w:r>
+      <w:proofErr w:type="spellStart"/>
+      <w:r>
+        <w:t>stb</w:t>
+      </w:r>
+      <w:proofErr w:type="spellEnd"/>
+    </w:p>
+    <w:p>
+      <w:pPr>
+        <w:pStyle w:val="Listaszerbekezds"/>
+        <w:numPr>
+          <w:ilvl w:val="0"/>
+          <w:numId w:val="1"/>
+        </w:numPr>
+        <w:rPr>
+          <w:b/>
+          <w:bCs/>
+        </w:rPr>
+      </w:pPr>
+      <w:r>
+        <w:rPr>
+          <w:b/>
+          <w:bCs/>
+        </w:rPr>
+        <w:t>Kulcsrotációs periódus</w:t>
+      </w:r>
+      <w:r>
+        <w:rPr>
+          <w:b/>
+          <w:bCs/>
+        </w:rPr>
+        <w:t xml:space="preserve">: </w:t>
+      </w:r>
+      <w:r>
+        <w:t xml:space="preserve">Mennyi ideig használhatjuk ugyanazt a titkosítási és </w:t>
+      </w:r>
+      <w:proofErr w:type="spellStart"/>
+      <w:r>
+        <w:t>autentikációs</w:t>
+      </w:r>
+      <w:proofErr w:type="spellEnd"/>
+      <w:r>
+        <w:t xml:space="preserve"> kulcsot.</w:t>
+      </w:r>
+    </w:p>
+    <w:p>
+      <w:pPr>
+        <w:pStyle w:val="Listaszerbekezds"/>
+        <w:numPr>
+          <w:ilvl w:val="0"/>
+          <w:numId w:val="1"/>
+        </w:numPr>
+      </w:pPr>
+      <w:proofErr w:type="spellStart"/>
+      <w:r>
+        <w:rPr>
+          <w:b/>
+          <w:bCs/>
+        </w:rPr>
+        <w:t>Pre-shared</w:t>
+      </w:r>
+      <w:proofErr w:type="spellEnd"/>
+      <w:r>
+        <w:rPr>
+          <w:b/>
+          <w:bCs/>
+        </w:rPr>
+        <w:t xml:space="preserve"> </w:t>
+      </w:r>
+      <w:proofErr w:type="spellStart"/>
+      <w:r>
+        <w:rPr>
+          <w:b/>
+          <w:bCs/>
+        </w:rPr>
+        <w:t>key</w:t>
+      </w:r>
+      <w:proofErr w:type="spellEnd"/>
+      <w:r>
+        <w:rPr>
+          <w:b/>
+          <w:bCs/>
+        </w:rPr>
+        <w:t>:</w:t>
+      </w:r>
+      <w:r>
+        <w:t xml:space="preserve"> Összes hálózati eszköz ismeri a kulcsot.</w:t>
+      </w:r>
+    </w:p>
+    <w:p>
+      <w:pPr>
+        <w:pStyle w:val="Listaszerbekezds"/>
+        <w:numPr>
+          <w:ilvl w:val="0"/>
+          <w:numId w:val="1"/>
+        </w:numPr>
+      </w:pPr>
+      <w:proofErr w:type="spellStart"/>
+      <w:r>
+        <w:rPr>
+          <w:b/>
+          <w:bCs/>
+        </w:rPr>
+        <w:t>Perfect</w:t>
+      </w:r>
+      <w:proofErr w:type="spellEnd"/>
+      <w:r>
+        <w:rPr>
+          <w:b/>
+          <w:bCs/>
+        </w:rPr>
+        <w:t xml:space="preserve"> </w:t>
+      </w:r>
+      <w:proofErr w:type="spellStart"/>
+      <w:r>
+        <w:rPr>
+          <w:b/>
+          <w:bCs/>
+        </w:rPr>
+        <w:t>Fo</w:t>
+      </w:r>
+      <w:r>
+        <w:rPr>
+          <w:b/>
+          <w:bCs/>
+        </w:rPr>
+        <w:t>r</w:t>
+      </w:r>
+      <w:r>
+        <w:rPr>
+          <w:b/>
+          <w:bCs/>
+        </w:rPr>
+        <w:t>ward</w:t>
+      </w:r>
+      <w:proofErr w:type="spellEnd"/>
+      <w:r>
+        <w:rPr>
+          <w:b/>
+          <w:bCs/>
+        </w:rPr>
+        <w:t xml:space="preserve"> </w:t>
+      </w:r>
+      <w:proofErr w:type="spellStart"/>
+      <w:r>
+        <w:rPr>
+          <w:b/>
+          <w:bCs/>
+        </w:rPr>
+        <w:t>Secrecy</w:t>
+      </w:r>
+      <w:proofErr w:type="spellEnd"/>
+      <w:r>
+        <w:t>: A régi kulcsok már nem használhatóak.</w:t>
+      </w:r>
+    </w:p>
+    <w:p>
+      <w:pPr>
+        <w:pStyle w:val="Cmsor1"/>
+      </w:pPr>
+      <w:r>
+        <w:t>IPsec üzemmódok jellemzői, működése, konfigurálása, tesztelése</w:t>
+      </w:r>
+    </w:p>
+    <w:p>
+      <w:pPr>
+        <w:pStyle w:val="Cmsor2"/>
+      </w:pPr>
+      <w:r>
+        <w:t>Üzemmódok</w:t>
+      </w:r>
+    </w:p>
+    <w:p>
+      <w:pPr>
+        <w:pStyle w:val="Listaszerbekezds"/>
+        <w:numPr>
+          <w:ilvl w:val="0"/>
+          <w:numId w:val="1"/>
+        </w:numPr>
+      </w:pPr>
+      <w:r>
+        <w:rPr>
+          <w:b/>
+          <w:bCs/>
+        </w:rPr>
+        <w:t>Szállítási (</w:t>
+      </w:r>
+      <w:proofErr w:type="spellStart"/>
+      <w:r>
+        <w:rPr>
+          <w:b/>
+          <w:bCs/>
+        </w:rPr>
+        <w:t>transport</w:t>
+      </w:r>
+      <w:proofErr w:type="spellEnd"/>
+      <w:r>
+        <w:rPr>
+          <w:b/>
+          <w:bCs/>
+        </w:rPr>
+        <w:t>) mód</w:t>
+      </w:r>
+    </w:p>
+    <w:p>
+      <w:pPr>
+        <w:pStyle w:val="Listaszerbekezds"/>
+        <w:numPr>
+          <w:ilvl w:val="1"/>
+          <w:numId w:val="1"/>
+        </w:numPr>
+      </w:pPr>
+      <w:r>
+        <w:t>Az AH vagy az ESP fejléc a csomag eredeti IP fejléce és a felsőbb szintű protokoll fejléce közé kerül.</w:t>
+      </w:r>
+    </w:p>
+    <w:p>
+      <w:pPr>
+        <w:pStyle w:val="Listaszerbekezds"/>
+        <w:numPr>
+          <w:ilvl w:val="0"/>
+          <w:numId w:val="1"/>
+        </w:numPr>
+      </w:pPr>
+      <w:r>
+        <w:rPr>
+          <w:b/>
+          <w:bCs/>
+        </w:rPr>
+        <w:t>Alagút (</w:t>
+      </w:r>
+      <w:proofErr w:type="spellStart"/>
+      <w:r>
+        <w:rPr>
+          <w:b/>
+          <w:bCs/>
+        </w:rPr>
+        <w:t>tunnel</w:t>
+      </w:r>
+      <w:proofErr w:type="spellEnd"/>
+      <w:r>
+        <w:rPr>
+          <w:b/>
+          <w:bCs/>
+        </w:rPr>
+        <w:t>) mód</w:t>
+      </w:r>
+    </w:p>
+    <w:p>
+      <w:pPr>
+        <w:pStyle w:val="Listaszerbekezds"/>
+        <w:numPr>
+          <w:ilvl w:val="1"/>
+          <w:numId w:val="1"/>
+        </w:numPr>
+      </w:pPr>
+      <w:r>
+        <w:t>Az eredeti IP csomagot teljesen beágyazzuk egy másik IP csomagba.</w:t>
+      </w:r>
+    </w:p>
+    <w:p>
+      <w:pPr>
+        <w:pStyle w:val="Listaszerbekezds"/>
+        <w:numPr>
+          <w:ilvl w:val="1"/>
+          <w:numId w:val="1"/>
+        </w:numPr>
+      </w:pPr>
+      <w:r>
+        <w:t>Az AH vagy az ESP fejléc az új és az eredeti IP fejléc közé kerül.</w:t>
+      </w:r>
+    </w:p>
+    <w:p>
+      <w:pPr>
+        <w:pStyle w:val="Listaszerbekezds"/>
+        <w:numPr>
+          <w:ilvl w:val="1"/>
+          <w:numId w:val="1"/>
+        </w:numPr>
+      </w:pPr>
+      <w:r>
+        <w:t xml:space="preserve">Az AH fejléc vagy az ESP </w:t>
+      </w:r>
+      <w:proofErr w:type="spellStart"/>
+      <w:r>
+        <w:t>trailer</w:t>
+      </w:r>
+      <w:proofErr w:type="spellEnd"/>
+      <w:r>
+        <w:t xml:space="preserve"> következő fejléc mezője IP-re utal.</w:t>
+      </w:r>
+    </w:p>
+    <w:p>
+      <w:pPr>
+        <w:pStyle w:val="Cmsor2"/>
+      </w:pPr>
+      <w:proofErr w:type="spellStart"/>
+      <w:r>
+        <w:t>IPSec</w:t>
+      </w:r>
+      <w:proofErr w:type="spellEnd"/>
+      <w:r>
+        <w:t xml:space="preserve"> működése</w:t>
+      </w:r>
+    </w:p>
+    <w:p>
+      <w:pPr>
+        <w:pStyle w:val="Listaszerbekezds"/>
+        <w:numPr>
+          <w:ilvl w:val="0"/>
+          <w:numId w:val="1"/>
+        </w:numPr>
+      </w:pPr>
+      <w:r>
+        <w:t>Adatgyűjtés</w:t>
+      </w:r>
+    </w:p>
+    <w:p>
+      <w:pPr>
+        <w:pStyle w:val="Listaszerbekezds"/>
+        <w:numPr>
+          <w:ilvl w:val="0"/>
+          <w:numId w:val="1"/>
+        </w:numPr>
+      </w:pPr>
+      <w:r>
+        <w:t>Titkosítás</w:t>
+      </w:r>
+    </w:p>
+    <w:p>
+      <w:pPr>
+        <w:pStyle w:val="Listaszerbekezds"/>
+        <w:numPr>
+          <w:ilvl w:val="0"/>
+          <w:numId w:val="1"/>
+        </w:numPr>
+      </w:pPr>
+      <w:proofErr w:type="spellStart"/>
+      <w:r>
+        <w:t>Autentikáció</w:t>
+      </w:r>
+      <w:proofErr w:type="spellEnd"/>
+    </w:p>
+    <w:p>
+      <w:pPr>
+        <w:pStyle w:val="Listaszerbekezds"/>
+        <w:numPr>
+          <w:ilvl w:val="0"/>
+          <w:numId w:val="1"/>
+        </w:numPr>
+      </w:pPr>
+      <w:r>
+        <w:t>Csomagolás</w:t>
+      </w:r>
+    </w:p>
+    <w:p>
+      <w:pPr>
+        <w:pStyle w:val="Listaszerbekezds"/>
+        <w:numPr>
+          <w:ilvl w:val="0"/>
+          <w:numId w:val="1"/>
+        </w:numPr>
+      </w:pPr>
+      <w:r>
+        <w:t>Továbbítás</w:t>
+      </w:r>
+    </w:p>
+    <w:p>
+      <w:pPr>
+        <w:pStyle w:val="Listaszerbekezds"/>
+        <w:numPr>
+          <w:ilvl w:val="0"/>
+          <w:numId w:val="1"/>
+        </w:numPr>
+      </w:pPr>
+      <w:r>
+        <w:t>Titkosítás feloldása</w:t>
+      </w:r>
+    </w:p>
+    <w:p>
+      <w:pPr>
+        <w:pStyle w:val="Listaszerbekezds"/>
+        <w:numPr>
+          <w:ilvl w:val="0"/>
+          <w:numId w:val="1"/>
+        </w:numPr>
+      </w:pPr>
+      <w:r>
+        <w:t>Adatok fogadása</w:t>
+      </w:r>
+    </w:p>
+    <w:p>
+      <w:pPr>
+        <w:pStyle w:val="Cmsor2"/>
+      </w:pPr>
+      <w:r>
+        <w:t>Konfigurálása</w:t>
+      </w:r>
+    </w:p>
+    <w:p>
+      <w:pPr>
+        <w:pStyle w:val="Listaszerbekezds"/>
+        <w:numPr>
+          <w:ilvl w:val="0"/>
+          <w:numId w:val="1"/>
+        </w:numPr>
+      </w:pPr>
+      <w:r>
+        <w:t>ISAKMP policy</w:t>
+      </w:r>
+    </w:p>
+    <w:p>
+      <w:pPr>
+        <w:pStyle w:val="Listaszerbekezds"/>
+        <w:numPr>
+          <w:ilvl w:val="0"/>
+          <w:numId w:val="1"/>
+        </w:numPr>
+      </w:pPr>
+      <w:proofErr w:type="spellStart"/>
+      <w:r>
+        <w:t>Pre-shared</w:t>
+      </w:r>
+      <w:proofErr w:type="spellEnd"/>
+      <w:r>
+        <w:t xml:space="preserve"> </w:t>
+      </w:r>
+      <w:proofErr w:type="spellStart"/>
+      <w:r>
+        <w:t>key</w:t>
+      </w:r>
+      <w:proofErr w:type="spellEnd"/>
+    </w:p>
+    <w:p>
+      <w:pPr>
+        <w:pStyle w:val="Listaszerbekezds"/>
+        <w:numPr>
+          <w:ilvl w:val="0"/>
+          <w:numId w:val="1"/>
+        </w:numPr>
+      </w:pPr>
+      <w:r>
+        <w:t>Érdemleges forgalom definiálása ACL segítségével</w:t>
+      </w:r>
+    </w:p>
+    <w:p>
+      <w:pPr>
+        <w:pStyle w:val="Listaszerbekezds"/>
+        <w:numPr>
+          <w:ilvl w:val="0"/>
+          <w:numId w:val="1"/>
+        </w:numPr>
+      </w:pPr>
+      <w:proofErr w:type="spellStart"/>
+      <w:r>
+        <w:t>IPSec</w:t>
+      </w:r>
+      <w:proofErr w:type="spellEnd"/>
+      <w:r>
+        <w:t xml:space="preserve"> policy</w:t>
+      </w:r>
+    </w:p>
+    <w:p>
+      <w:pPr>
+        <w:pStyle w:val="Listaszerbekezds"/>
+        <w:numPr>
+          <w:ilvl w:val="0"/>
+          <w:numId w:val="1"/>
+        </w:numPr>
+      </w:pPr>
+      <w:r>
+        <w:t>Alagút paraméterek</w:t>
+      </w:r>
+    </w:p>
+    <w:p>
+      <w:pPr>
+        <w:pStyle w:val="Listaszerbekezds"/>
+        <w:numPr>
+          <w:ilvl w:val="0"/>
+          <w:numId w:val="1"/>
+        </w:numPr>
+      </w:pPr>
+      <w:r>
+        <w:t>Interfészek kiválasztása</w:t>
+      </w:r>
+    </w:p>
+    <w:p>
+      <w:pPr>
         <w:rPr>
           <w:lang w:val="hu-HU"/>
         </w:rPr>
-        <w:t>Ismertesse az IPSec protokoll célját, felépítését, működését, üzemmódjait és beállításának lépéseit!</w:t>
-      </w:r>
+      </w:pPr>
     </w:p>
     <w:sectPr>
       <w:pgSz w:w="11906" w:h="16838"/>
@@ -62,6 +1391,126 @@
     </w:sectPr>
   </w:body>
 </w:document>
+</file>
+
+<file path=word/numbering.xml><?xml version="1.0" encoding="utf-8"?>
+<w:numbering xmlns:wpc="http://schemas.microsoft.com/office/word/2010/wordprocessingCanvas" xmlns:cx="http://schemas.microsoft.com/office/drawing/2014/chartex" xmlns:cx1="http://schemas.microsoft.com/office/drawing/2015/9/8/chartex" xmlns:cx2="http://schemas.microsoft.com/office/drawing/2015/10/21/chartex" xmlns:cx3="http://schemas.microsoft.com/office/drawing/2016/5/9/chartex" xmlns:cx4="http://schemas.microsoft.com/office/drawing/2016/5/10/chartex" xmlns:cx5="http://schemas.microsoft.com/office/drawing/2016/5/11/chartex" xmlns:cx6="http://schemas.microsoft.com/office/drawing/2016/5/12/chartex" xmlns:cx7="http://schemas.microsoft.com/office/drawing/2016/5/13/chartex" xmlns:cx8="http://schemas.microsoft.com/office/drawing/2016/5/14/chartex" xmlns:mc="http://schemas.openxmlformats.org/markup-compatibility/2006" xmlns:aink="http://schemas.microsoft.com/office/drawing/2016/ink" xmlns:am3d="http://schemas.microsoft.com/office/drawing/2017/model3d" xmlns:o="urn:schemas-microsoft-com:office:office" xmlns:oel="http://schemas.microsoft.com/office/2019/extlst" xmlns:r="http://schemas.openxmlformats.org/officeDocument/2006/relationships" xmlns:m="http://schemas.openxmlformats.org/officeDocument/2006/math" xmlns:v="urn:schemas-microsoft-com:vml" xmlns:wp14="http://schemas.microsoft.com/office/word/2010/wordprocessingDrawing" xmlns:wp="http://schemas.openxmlformats.org/drawingml/2006/wordprocessingDrawing" xmlns:w10="urn:schemas-microsoft-com:office:word" xmlns:w="http://schemas.openxmlformats.org/wordprocessingml/2006/main" xmlns:w14="http://schemas.microsoft.com/office/word/2010/wordml" xmlns:w15="http://schemas.microsoft.com/office/word/2012/wordml" xmlns:w16cex="http://schemas.microsoft.com/office/word/2018/wordml/cex" xmlns:w16cid="http://schemas.microsoft.com/office/word/2016/wordml/cid" xmlns:w16="http://schemas.microsoft.com/office/word/2018/wordml" xmlns:w16sdtdh="http://schemas.microsoft.com/office/word/2020/wordml/sdtdatahash" xmlns:w16se="http://schemas.microsoft.com/office/word/2015/wordml/symex" xmlns:wpg="http://schemas.microsoft.com/office/word/2010/wordprocessingGroup" xmlns:wpi="http://schemas.microsoft.com/office/word/2010/wordprocessingInk" xmlns:wne="http://schemas.microsoft.com/office/word/2006/wordml" xmlns:wps="http://schemas.microsoft.com/office/word/2010/wordprocessingShape" mc:Ignorable="w14 w15 w16se w16cid w16 w16cex w16sdtdh wp14">
+  <w:abstractNum w:abstractNumId="0" w15:restartNumberingAfterBreak="0">
+    <w:nsid w:val="06CB44AE"/>
+    <w:multiLevelType w:val="hybridMultilevel"/>
+    <w:tmpl w:val="F45613C4"/>
+    <w:lvl w:ilvl="0" w:tplc="3B86E842">
+      <w:numFmt w:val="bullet"/>
+      <w:lvlText w:val="-"/>
+      <w:lvlJc w:val="left"/>
+      <w:pPr>
+        <w:ind w:left="720" w:hanging="360"/>
+      </w:pPr>
+      <w:rPr>
+        <w:rFonts w:ascii="Calibri" w:eastAsiaTheme="minorHAnsi" w:hAnsi="Calibri" w:cs="Calibri" w:hint="default"/>
+      </w:rPr>
+    </w:lvl>
+    <w:lvl w:ilvl="1" w:tplc="040E0003">
+      <w:start w:val="1"/>
+      <w:numFmt w:val="bullet"/>
+      <w:lvlText w:val="o"/>
+      <w:lvlJc w:val="left"/>
+      <w:pPr>
+        <w:ind w:left="1440" w:hanging="360"/>
+      </w:pPr>
+      <w:rPr>
+        <w:rFonts w:ascii="Courier New" w:hAnsi="Courier New" w:cs="Courier New" w:hint="default"/>
+      </w:rPr>
+    </w:lvl>
+    <w:lvl w:ilvl="2" w:tplc="040E0005" w:tentative="1">
+      <w:start w:val="1"/>
+      <w:numFmt w:val="bullet"/>
+      <w:lvlText w:val=""/>
+      <w:lvlJc w:val="left"/>
+      <w:pPr>
+        <w:ind w:left="2160" w:hanging="360"/>
+      </w:pPr>
+      <w:rPr>
+        <w:rFonts w:ascii="Wingdings" w:hAnsi="Wingdings" w:hint="default"/>
+      </w:rPr>
+    </w:lvl>
+    <w:lvl w:ilvl="3" w:tplc="040E0001" w:tentative="1">
+      <w:start w:val="1"/>
+      <w:numFmt w:val="bullet"/>
+      <w:lvlText w:val=""/>
+      <w:lvlJc w:val="left"/>
+      <w:pPr>
+        <w:ind w:left="2880" w:hanging="360"/>
+      </w:pPr>
+      <w:rPr>
+        <w:rFonts w:ascii="Symbol" w:hAnsi="Symbol" w:hint="default"/>
+      </w:rPr>
+    </w:lvl>
+    <w:lvl w:ilvl="4" w:tplc="040E0003" w:tentative="1">
+      <w:start w:val="1"/>
+      <w:numFmt w:val="bullet"/>
+      <w:lvlText w:val="o"/>
+      <w:lvlJc w:val="left"/>
+      <w:pPr>
+        <w:ind w:left="3600" w:hanging="360"/>
+      </w:pPr>
+      <w:rPr>
+        <w:rFonts w:ascii="Courier New" w:hAnsi="Courier New" w:cs="Courier New" w:hint="default"/>
+      </w:rPr>
+    </w:lvl>
+    <w:lvl w:ilvl="5" w:tplc="040E0005" w:tentative="1">
+      <w:start w:val="1"/>
+      <w:numFmt w:val="bullet"/>
+      <w:lvlText w:val=""/>
+      <w:lvlJc w:val="left"/>
+      <w:pPr>
+        <w:ind w:left="4320" w:hanging="360"/>
+      </w:pPr>
+      <w:rPr>
+        <w:rFonts w:ascii="Wingdings" w:hAnsi="Wingdings" w:hint="default"/>
+      </w:rPr>
+    </w:lvl>
+    <w:lvl w:ilvl="6" w:tplc="040E0001" w:tentative="1">
+      <w:start w:val="1"/>
+      <w:numFmt w:val="bullet"/>
+      <w:lvlText w:val=""/>
+      <w:lvlJc w:val="left"/>
+      <w:pPr>
+        <w:ind w:left="5040" w:hanging="360"/>
+      </w:pPr>
+      <w:rPr>
+        <w:rFonts w:ascii="Symbol" w:hAnsi="Symbol" w:hint="default"/>
+      </w:rPr>
+    </w:lvl>
+    <w:lvl w:ilvl="7" w:tplc="040E0003" w:tentative="1">
+      <w:start w:val="1"/>
+      <w:numFmt w:val="bullet"/>
+      <w:lvlText w:val="o"/>
+      <w:lvlJc w:val="left"/>
+      <w:pPr>
+        <w:ind w:left="5760" w:hanging="360"/>
+      </w:pPr>
+      <w:rPr>
+        <w:rFonts w:ascii="Courier New" w:hAnsi="Courier New" w:cs="Courier New" w:hint="default"/>
+      </w:rPr>
+    </w:lvl>
+    <w:lvl w:ilvl="8" w:tplc="040E0005" w:tentative="1">
+      <w:start w:val="1"/>
+      <w:numFmt w:val="bullet"/>
+      <w:lvlText w:val=""/>
+      <w:lvlJc w:val="left"/>
+      <w:pPr>
+        <w:ind w:left="6480" w:hanging="360"/>
+      </w:pPr>
+      <w:rPr>
+        <w:rFonts w:ascii="Wingdings" w:hAnsi="Wingdings" w:hint="default"/>
+      </w:rPr>
+    </w:lvl>
+  </w:abstractNum>
+  <w:num w:numId="1" w16cid:durableId="1924946343">
+    <w:abstractNumId w:val="0"/>
+  </w:num>
+</w:numbering>
 </file>
 
 <file path=word/styles.xml><?xml version="1.0" encoding="utf-8"?>
@@ -495,6 +1944,30 @@
       <w:szCs w:val="32"/>
     </w:rPr>
   </w:style>
+  <w:style w:type="paragraph" w:styleId="Cmsor2">
+    <w:name w:val="heading 2"/>
+    <w:basedOn w:val="Norml"/>
+    <w:next w:val="Norml"/>
+    <w:link w:val="Cmsor2Char"/>
+    <w:uiPriority w:val="9"/>
+    <w:unhideWhenUsed/>
+    <w:qFormat/>
+    <w:rsid w:val="008A2603"/>
+    <w:pPr>
+      <w:keepNext/>
+      <w:keepLines/>
+      <w:spacing w:before="40" w:line="259" w:lineRule="auto"/>
+      <w:outlineLvl w:val="1"/>
+    </w:pPr>
+    <w:rPr>
+      <w:rFonts w:asciiTheme="majorHAnsi" w:eastAsiaTheme="majorEastAsia" w:hAnsiTheme="majorHAnsi" w:cstheme="majorBidi"/>
+      <w:noProof w:val="0"/>
+      <w:color w:val="2F5496" w:themeColor="accent1" w:themeShade="BF"/>
+      <w:sz w:val="26"/>
+      <w:szCs w:val="26"/>
+      <w:lang w:val="hu-HU"/>
+    </w:rPr>
+  </w:style>
   <w:style w:type="character" w:default="1" w:styleId="Bekezdsalapbettpusa">
     <w:name w:val="Default Paragraph Font"/>
     <w:uiPriority w:val="1"/>
@@ -535,6 +2008,38 @@
       <w:sz w:val="32"/>
       <w:szCs w:val="32"/>
       <w:lang w:val="en-US"/>
+    </w:rPr>
+  </w:style>
+  <w:style w:type="character" w:customStyle="1" w:styleId="Cmsor2Char">
+    <w:name w:val="Címsor 2 Char"/>
+    <w:basedOn w:val="Bekezdsalapbettpusa"/>
+    <w:link w:val="Cmsor2"/>
+    <w:uiPriority w:val="9"/>
+    <w:rsid w:val="008A2603"/>
+    <w:rPr>
+      <w:rFonts w:asciiTheme="majorHAnsi" w:eastAsiaTheme="majorEastAsia" w:hAnsiTheme="majorHAnsi" w:cstheme="majorBidi"/>
+      <w:color w:val="2F5496" w:themeColor="accent1" w:themeShade="BF"/>
+      <w:sz w:val="26"/>
+      <w:szCs w:val="26"/>
+    </w:rPr>
+  </w:style>
+  <w:style w:type="paragraph" w:styleId="Listaszerbekezds">
+    <w:name w:val="List Paragraph"/>
+    <w:basedOn w:val="Norml"/>
+    <w:uiPriority w:val="34"/>
+    <w:qFormat/>
+    <w:rsid w:val="008A2603"/>
+    <w:pPr>
+      <w:spacing w:after="160" w:line="259" w:lineRule="auto"/>
+      <w:ind w:left="720"/>
+      <w:contextualSpacing/>
+    </w:pPr>
+    <w:rPr>
+      <w:rFonts w:asciiTheme="minorHAnsi" w:eastAsiaTheme="minorHAnsi" w:hAnsiTheme="minorHAnsi" w:cstheme="minorBidi"/>
+      <w:noProof w:val="0"/>
+      <w:sz w:val="22"/>
+      <w:szCs w:val="22"/>
+      <w:lang w:val="hu-HU"/>
     </w:rPr>
   </w:style>
 </w:styles>

</xml_diff>